<commit_message>
Incluida hasta la lección 46
SQL Server Windows or SQL Authentication.
</commit_message>
<xml_diff>
--- a/Udemy_Curso_AdministradorSQLServer2012.docx
+++ b/Udemy_Curso_AdministradorSQLServer2012.docx
@@ -15,11 +15,11 @@
       <w:r>
         <w:t xml:space="preserve"> - Curso de </w:t>
       </w:r>
-      <w:proofErr w:type="spellStart"/>
-      <w:r>
-        <w:t>Adminstación</w:t>
-      </w:r>
-      <w:proofErr w:type="spellEnd"/>
+      <w:r>
+        <w:t>Administración</w:t>
+      </w:r>
+      <w:bookmarkStart w:id="0" w:name="_GoBack"/>
+      <w:bookmarkEnd w:id="0"/>
       <w:r>
         <w:t xml:space="preserve"> de Bases de Datos SQL Server 2012.</w:t>
       </w:r>
@@ -57,6 +57,13 @@
     <w:p/>
     <w:sdt>
       <w:sdtPr>
+        <w:rPr>
+          <w:rFonts w:asciiTheme="minorHAnsi" w:eastAsiaTheme="minorHAnsi" w:hAnsiTheme="minorHAnsi" w:cstheme="minorBidi"/>
+          <w:color w:val="auto"/>
+          <w:sz w:val="22"/>
+          <w:szCs w:val="22"/>
+          <w:lang w:eastAsia="en-US"/>
+        </w:rPr>
         <w:id w:val="1341119325"/>
         <w:docPartObj>
           <w:docPartGallery w:val="Table of Contents"/>
@@ -65,13 +72,8 @@
       </w:sdtPr>
       <w:sdtEndPr>
         <w:rPr>
-          <w:rFonts w:asciiTheme="minorHAnsi" w:eastAsiaTheme="minorHAnsi" w:hAnsiTheme="minorHAnsi" w:cstheme="minorBidi"/>
           <w:b/>
           <w:bCs/>
-          <w:color w:val="auto"/>
-          <w:sz w:val="22"/>
-          <w:szCs w:val="22"/>
-          <w:lang w:eastAsia="en-US"/>
         </w:rPr>
       </w:sdtEndPr>
       <w:sdtContent>
@@ -312,11 +314,11 @@
       <w:pPr>
         <w:pStyle w:val="Ttulo1"/>
       </w:pPr>
-      <w:bookmarkStart w:id="0" w:name="_Toc497022896"/>
+      <w:bookmarkStart w:id="1" w:name="_Toc497022896"/>
       <w:r>
         <w:t>Instalación</w:t>
       </w:r>
-      <w:bookmarkEnd w:id="0"/>
+      <w:bookmarkEnd w:id="1"/>
     </w:p>
     <w:p>
       <w:r>
@@ -1249,7 +1251,7 @@
       <w:pPr>
         <w:pStyle w:val="Ttulo2"/>
       </w:pPr>
-      <w:bookmarkStart w:id="1" w:name="_Toc497022897"/>
+      <w:bookmarkStart w:id="2" w:name="_Toc497022897"/>
       <w:proofErr w:type="spellStart"/>
       <w:r>
         <w:lastRenderedPageBreak/>
@@ -1259,7 +1261,7 @@
       <w:r>
         <w:t xml:space="preserve"> file</w:t>
       </w:r>
-      <w:bookmarkEnd w:id="1"/>
+      <w:bookmarkEnd w:id="2"/>
     </w:p>
     <w:p/>
     <w:p>
@@ -1409,10 +1411,7 @@
     </w:p>
     <w:p>
       <w:r>
-        <w:t>S</w:t>
-      </w:r>
-      <w:r>
-        <w:t>QLSrv2:</w:t>
+        <w:t>SQLSrv2:</w:t>
       </w:r>
     </w:p>
     <w:p>
@@ -1449,8 +1448,6 @@
       <w:r>
         <w:t>Summary_ServerTwo_20171029_065757.txt</w:t>
       </w:r>
-      <w:bookmarkStart w:id="2" w:name="_GoBack"/>
-      <w:bookmarkEnd w:id="2"/>
     </w:p>
     <w:p>
       <w:r>
@@ -2380,7 +2377,7 @@
 </file>
 
 <file path=customXml/itemProps1.xml><?xml version="1.0" encoding="utf-8"?>
-<ds:datastoreItem xmlns:ds="http://schemas.openxmlformats.org/officeDocument/2006/customXml" ds:itemID="{32AD5879-C809-45C0-9F96-456BD68F56CA}">
+<ds:datastoreItem xmlns:ds="http://schemas.openxmlformats.org/officeDocument/2006/customXml" ds:itemID="{7E5CD115-A7D0-4DEE-945A-152D2CFEC406}">
   <ds:schemaRefs>
     <ds:schemaRef ds:uri="http://schemas.openxmlformats.org/officeDocument/2006/bibliography"/>
   </ds:schemaRefs>

</xml_diff>